<commit_message>
Weekly commits of minutes
</commit_message>
<xml_diff>
--- a/docs/Specifications/SRS_Lily_v1.0.docx
+++ b/docs/Specifications/SRS_Lily_v1.0.docx
@@ -3217,40 +3217,6 @@
     </w:p>
     <w:p>
       <w:pPr>
-        <w:pStyle w:val="template"/>
-        <w:jc w:val="both"/>
-        <w:rPr>
-          <w:rFonts w:cs="Arial"/>
-        </w:rPr>
-      </w:pPr>
-      <w:r>
-        <w:rPr>
-          <w:rFonts w:cs="Arial"/>
-        </w:rPr>
-        <w:t>&lt;Describe the different types of reader that the document is intended for, such as developers, project managers, marketing staff, users, testers, and documentation writers. Describe what the rest of this SRS contains and how it is organized. Suggest a sequence for reading the document, beginning with the overview sections and proceeding through the sections that are most pertinent to each reader type.&gt;</w:t>
-      </w:r>
-    </w:p>
-    <w:p>
-      <w:pPr>
-        <w:pStyle w:val="Heading2"/>
-        <w:jc w:val="both"/>
-        <w:rPr>
-          <w:rFonts w:ascii="Arial" w:hAnsi="Arial" w:cs="Arial"/>
-        </w:rPr>
-      </w:pPr>
-      <w:bookmarkStart w:id="15" w:name="_Toc439994670"/>
-      <w:bookmarkStart w:id="16" w:name="_Toc66801585"/>
-      <w:r>
-        <w:rPr>
-          <w:rFonts w:ascii="Arial" w:hAnsi="Arial" w:cs="Arial"/>
-        </w:rPr>
-        <w:t>Project Scope</w:t>
-      </w:r>
-      <w:bookmarkEnd w:id="15"/>
-      <w:bookmarkEnd w:id="16"/>
-    </w:p>
-    <w:p>
-      <w:pPr>
         <w:pStyle w:val="NormalWeb"/>
         <w:spacing w:before="0" w:beforeAutospacing="0" w:after="0" w:afterAutospacing="0"/>
         <w:jc w:val="both"/>
@@ -3262,16 +3228,7 @@
           <w:sz w:val="22"/>
           <w:szCs w:val="22"/>
         </w:rPr>
-        <w:t>The intended readers of the document and their reading suggestions are as follows</w:t>
-      </w:r>
-      <w:r>
-        <w:rPr>
-          <w:rFonts w:ascii="Arial" w:hAnsi="Arial" w:cs="Arial"/>
-          <w:color w:val="000000"/>
-          <w:sz w:val="22"/>
-          <w:szCs w:val="22"/>
-        </w:rPr>
-        <w:t>:</w:t>
+        <w:t>The intended readers of the document and their reading suggestions are as follows:</w:t>
       </w:r>
     </w:p>
     <w:p>
@@ -3279,7 +3236,7 @@
         <w:pStyle w:val="NormalWeb"/>
         <w:numPr>
           <w:ilvl w:val="0"/>
-          <w:numId w:val="2"/>
+          <w:numId w:val="17"/>
         </w:numPr>
         <w:spacing w:before="0" w:beforeAutospacing="0" w:after="0" w:afterAutospacing="0"/>
         <w:jc w:val="both"/>
@@ -3298,25 +3255,7 @@
           <w:sz w:val="22"/>
           <w:szCs w:val="22"/>
         </w:rPr>
-        <w:t>Product managers</w:t>
-      </w:r>
-      <w:r>
-        <w:rPr>
-          <w:rFonts w:ascii="Arial" w:hAnsi="Arial" w:cs="Arial"/>
-          <w:color w:val="000000"/>
-          <w:sz w:val="22"/>
-          <w:szCs w:val="22"/>
-        </w:rPr>
-        <w:t>: please read from section 1 to section 3</w:t>
-      </w:r>
-      <w:r>
-        <w:rPr>
-          <w:rFonts w:ascii="Arial" w:hAnsi="Arial" w:cs="Arial"/>
-          <w:color w:val="000000"/>
-          <w:sz w:val="22"/>
-          <w:szCs w:val="22"/>
-        </w:rPr>
-        <w:t>;</w:t>
+        <w:t>Product managers: please read from section 1 to section 3;</w:t>
       </w:r>
     </w:p>
     <w:p>
@@ -3324,7 +3263,7 @@
         <w:pStyle w:val="NormalWeb"/>
         <w:numPr>
           <w:ilvl w:val="0"/>
-          <w:numId w:val="2"/>
+          <w:numId w:val="17"/>
         </w:numPr>
         <w:spacing w:before="0" w:beforeAutospacing="0" w:after="0" w:afterAutospacing="0"/>
         <w:jc w:val="both"/>
@@ -3343,25 +3282,7 @@
           <w:sz w:val="22"/>
           <w:szCs w:val="22"/>
         </w:rPr>
-        <w:t>System architects</w:t>
-      </w:r>
-      <w:r>
-        <w:rPr>
-          <w:rFonts w:ascii="Arial" w:hAnsi="Arial" w:cs="Arial"/>
-          <w:color w:val="000000"/>
-          <w:sz w:val="22"/>
-          <w:szCs w:val="22"/>
-        </w:rPr>
-        <w:t>: please read section 2 and section 3</w:t>
-      </w:r>
-      <w:r>
-        <w:rPr>
-          <w:rFonts w:ascii="Arial" w:hAnsi="Arial" w:cs="Arial"/>
-          <w:color w:val="000000"/>
-          <w:sz w:val="22"/>
-          <w:szCs w:val="22"/>
-        </w:rPr>
-        <w:t>;</w:t>
+        <w:t>System architects: please read section 2 and section 3;</w:t>
       </w:r>
     </w:p>
     <w:p>
@@ -3369,7 +3290,7 @@
         <w:pStyle w:val="NormalWeb"/>
         <w:numPr>
           <w:ilvl w:val="0"/>
-          <w:numId w:val="2"/>
+          <w:numId w:val="17"/>
         </w:numPr>
         <w:spacing w:before="0" w:beforeAutospacing="0" w:after="0" w:afterAutospacing="0"/>
         <w:jc w:val="both"/>
@@ -3388,16 +3309,7 @@
           <w:sz w:val="22"/>
           <w:szCs w:val="22"/>
         </w:rPr>
-        <w:t>Software developers</w:t>
-      </w:r>
-      <w:r>
-        <w:rPr>
-          <w:rFonts w:ascii="Arial" w:hAnsi="Arial" w:cs="Arial"/>
-          <w:color w:val="000000"/>
-          <w:sz w:val="22"/>
-          <w:szCs w:val="22"/>
-        </w:rPr>
-        <w:t>: please read the entire document from section 1 to section 6;</w:t>
+        <w:t>Software developers: please read the entire document from section 1 to section 6;</w:t>
       </w:r>
     </w:p>
     <w:p>
@@ -3405,7 +3317,7 @@
         <w:pStyle w:val="NormalWeb"/>
         <w:numPr>
           <w:ilvl w:val="0"/>
-          <w:numId w:val="2"/>
+          <w:numId w:val="17"/>
         </w:numPr>
         <w:spacing w:before="0" w:beforeAutospacing="0" w:after="0" w:afterAutospacing="0"/>
         <w:jc w:val="both"/>
@@ -3424,17 +3336,42 @@
           <w:sz w:val="22"/>
           <w:szCs w:val="22"/>
         </w:rPr>
-        <w:t xml:space="preserve">Testers: please read from section </w:t>
-      </w:r>
-      <w:r>
+        <w:t>Testers: please read from section 2 to section 6.</w:t>
+      </w:r>
+    </w:p>
+    <w:p>
+      <w:pPr>
+        <w:pStyle w:val="Heading2"/>
+        <w:jc w:val="both"/>
+        <w:rPr>
+          <w:rFonts w:ascii="Arial" w:hAnsi="Arial" w:cs="Arial"/>
+        </w:rPr>
+      </w:pPr>
+      <w:bookmarkStart w:id="15" w:name="_Toc439994670"/>
+      <w:bookmarkStart w:id="16" w:name="_Toc66801585"/>
+      <w:r>
+        <w:rPr>
+          <w:rFonts w:ascii="Arial" w:hAnsi="Arial" w:cs="Arial"/>
+        </w:rPr>
+        <w:t>Project Scope</w:t>
+      </w:r>
+      <w:bookmarkEnd w:id="15"/>
+      <w:bookmarkEnd w:id="16"/>
+    </w:p>
+    <w:p>
+      <w:pPr>
+        <w:pStyle w:val="NormalWeb"/>
+        <w:spacing w:before="0" w:beforeAutospacing="0" w:after="0" w:afterAutospacing="0"/>
+        <w:jc w:val="both"/>
+        <w:textAlignment w:val="baseline"/>
         <w:rPr>
           <w:rFonts w:ascii="Arial" w:hAnsi="Arial" w:cs="Arial"/>
           <w:color w:val="000000"/>
           <w:sz w:val="22"/>
           <w:szCs w:val="22"/>
         </w:rPr>
-        <w:t>3</w:t>
-      </w:r>
+      </w:pPr>
+      <w:proofErr w:type="spellStart"/>
       <w:r>
         <w:rPr>
           <w:rFonts w:ascii="Arial" w:hAnsi="Arial" w:cs="Arial"/>
@@ -3442,7 +3379,26 @@
           <w:sz w:val="22"/>
           <w:szCs w:val="22"/>
         </w:rPr>
-        <w:t xml:space="preserve"> to section 6.</w:t>
+        <w:t>DegreeOverview</w:t>
+      </w:r>
+      <w:proofErr w:type="spellEnd"/>
+      <w:r>
+        <w:rPr>
+          <w:rFonts w:ascii="Arial" w:hAnsi="Arial" w:cs="Arial"/>
+          <w:color w:val="000000"/>
+          <w:sz w:val="22"/>
+          <w:szCs w:val="22"/>
+        </w:rPr>
+        <w:t xml:space="preserve"> is a course definition system that aims to help course designers better plan and design university courses, and enables both the lecturers and students to understand and visualize the relationships between courses and their intended learning outcome</w:t>
+      </w:r>
+      <w:r>
+        <w:rPr>
+          <w:rFonts w:ascii="DengXian" w:eastAsia="DengXian" w:hAnsi="DengXian" w:hint="eastAsia"/>
+          <w:color w:val="000000"/>
+          <w:sz w:val="22"/>
+          <w:szCs w:val="22"/>
+        </w:rPr>
+        <w:t>.</w:t>
       </w:r>
     </w:p>
     <w:p>
@@ -3497,7 +3453,6 @@
         <w:rPr>
           <w:rFonts w:ascii="Arial" w:hAnsi="Arial" w:cs="Arial"/>
         </w:rPr>
-        <w:lastRenderedPageBreak/>
         <w:t>Overall Description</w:t>
       </w:r>
       <w:bookmarkEnd w:id="19"/>
@@ -3515,16 +3470,47 @@
       <w:bookmarkStart w:id="22" w:name="_Toc66801588"/>
       <w:r>
         <w:rPr>
-          <w:noProof/>
-        </w:rPr>
+          <w:rFonts w:ascii="Arial" w:hAnsi="Arial" w:cs="Arial"/>
+        </w:rPr>
+        <w:t>Product Perspective</w:t>
+      </w:r>
+      <w:bookmarkEnd w:id="21"/>
+      <w:bookmarkEnd w:id="22"/>
+    </w:p>
+    <w:p>
+      <w:pPr>
+        <w:pStyle w:val="template"/>
+        <w:jc w:val="both"/>
+        <w:rPr>
+          <w:rFonts w:cs="Arial"/>
+          <w:i w:val="0"/>
+          <w:iCs/>
+        </w:rPr>
+      </w:pPr>
+    </w:p>
+    <w:p>
+      <w:pPr>
+        <w:pStyle w:val="template"/>
+        <w:jc w:val="both"/>
+        <w:rPr>
+          <w:rFonts w:cs="Arial"/>
+          <w:i w:val="0"/>
+          <w:iCs/>
+        </w:rPr>
+      </w:pPr>
+      <w:r>
+        <w:rPr>
+          <w:noProof/>
+        </w:rPr>
+        <w:lastRenderedPageBreak/>
         <w:drawing>
-          <wp:anchor distT="0" distB="0" distL="114300" distR="114300" simplePos="0" relativeHeight="251658240" behindDoc="0" locked="0" layoutInCell="1" allowOverlap="1" wp14:anchorId="5F584CAA" wp14:editId="131D4783">
+          <wp:anchor distT="0" distB="0" distL="114300" distR="114300" simplePos="0" relativeHeight="251658240" behindDoc="0" locked="0" layoutInCell="1" allowOverlap="1" wp14:anchorId="5F584CAA" wp14:editId="7C48D35D">
             <wp:simplePos x="0" y="0"/>
-            <wp:positionH relativeFrom="column">
-              <wp:posOffset>8667</wp:posOffset>
+            <wp:positionH relativeFrom="margin">
+              <wp:align>left</wp:align>
             </wp:positionH>
             <wp:positionV relativeFrom="paragraph">
-              <wp:posOffset>442342</wp:posOffset>
+              <wp:posOffset>3810</wp:posOffset>
             </wp:positionV>
             <wp:extent cx="6126480" cy="1433830"/>
             <wp:effectExtent l="0" t="0" r="7620" b="0"/>
@@ -3574,14 +3560,6 @@
           </wp:anchor>
         </w:drawing>
       </w:r>
-      <w:r>
-        <w:rPr>
-          <w:rFonts w:ascii="Arial" w:hAnsi="Arial" w:cs="Arial"/>
-        </w:rPr>
-        <w:t>Product Perspective</w:t>
-      </w:r>
-      <w:bookmarkEnd w:id="21"/>
-      <w:bookmarkEnd w:id="22"/>
     </w:p>
     <w:p>
       <w:pPr>
@@ -5227,8 +5205,8 @@
         </w:rPr>
       </w:pPr>
       <w:bookmarkStart w:id="36" w:name="_Toc439994687"/>
-      <w:bookmarkStart w:id="37" w:name="_Toc439994682"/>
-      <w:bookmarkStart w:id="38" w:name="_Toc66801595"/>
+      <w:bookmarkStart w:id="37" w:name="_Toc66801595"/>
+      <w:bookmarkStart w:id="38" w:name="_Toc439994682"/>
       <w:bookmarkEnd w:id="35"/>
       <w:r>
         <w:rPr>
@@ -5237,7 +5215,7 @@
         <w:t>System Features</w:t>
       </w:r>
       <w:bookmarkEnd w:id="36"/>
-      <w:bookmarkEnd w:id="38"/>
+      <w:bookmarkEnd w:id="37"/>
     </w:p>
     <w:p>
       <w:pPr>
@@ -5281,7 +5259,7 @@
         </w:rPr>
         <w:t>External Interface Requirements</w:t>
       </w:r>
-      <w:bookmarkEnd w:id="37"/>
+      <w:bookmarkEnd w:id="38"/>
       <w:bookmarkEnd w:id="39"/>
     </w:p>
     <w:p>
@@ -5665,32 +5643,32 @@
           <w:rFonts w:ascii="Arial" w:hAnsi="Arial" w:cs="Arial"/>
         </w:rPr>
       </w:pPr>
-      <w:bookmarkStart w:id="47" w:name="_Toc439994690"/>
-      <w:bookmarkStart w:id="48" w:name="_Toc66801601"/>
+      <w:bookmarkStart w:id="47" w:name="_Toc66801601"/>
+      <w:bookmarkStart w:id="48" w:name="_Toc439994690"/>
       <w:r>
         <w:rPr>
           <w:rFonts w:ascii="Arial" w:hAnsi="Arial" w:cs="Arial"/>
         </w:rPr>
         <w:t>Other Nonfunctional Requirements</w:t>
       </w:r>
+      <w:bookmarkEnd w:id="47"/>
+    </w:p>
+    <w:p>
+      <w:pPr>
+        <w:pStyle w:val="Heading2"/>
+        <w:jc w:val="both"/>
+        <w:rPr>
+          <w:rFonts w:ascii="Arial" w:hAnsi="Arial" w:cs="Arial"/>
+        </w:rPr>
+      </w:pPr>
+      <w:bookmarkStart w:id="49" w:name="_Toc66801602"/>
+      <w:r>
+        <w:rPr>
+          <w:rFonts w:ascii="Arial" w:hAnsi="Arial" w:cs="Arial"/>
+        </w:rPr>
+        <w:t>Performance Requirements</w:t>
+      </w:r>
       <w:bookmarkEnd w:id="48"/>
-    </w:p>
-    <w:p>
-      <w:pPr>
-        <w:pStyle w:val="Heading2"/>
-        <w:jc w:val="both"/>
-        <w:rPr>
-          <w:rFonts w:ascii="Arial" w:hAnsi="Arial" w:cs="Arial"/>
-        </w:rPr>
-      </w:pPr>
-      <w:bookmarkStart w:id="49" w:name="_Toc66801602"/>
-      <w:r>
-        <w:rPr>
-          <w:rFonts w:ascii="Arial" w:hAnsi="Arial" w:cs="Arial"/>
-        </w:rPr>
-        <w:t>Performance Requirements</w:t>
-      </w:r>
-      <w:bookmarkEnd w:id="47"/>
       <w:bookmarkEnd w:id="49"/>
     </w:p>
     <w:p>
@@ -6056,15 +6034,7 @@
       <w:jc w:val="center"/>
     </w:pPr>
     <w:r>
-      <w:t xml:space="preserve">Copyright </w:t>
-    </w:r>
-    <w:proofErr w:type="gramStart"/>
-    <w:r>
-      <w:t>©  by</w:t>
-    </w:r>
-    <w:proofErr w:type="gramEnd"/>
-    <w:r>
-      <w:t xml:space="preserve"> Karl E. </w:t>
+      <w:t xml:space="preserve">Copyright ©  by Karl E. </w:t>
     </w:r>
     <w:proofErr w:type="spellStart"/>
     <w:r>
@@ -7809,6 +7779,155 @@
     </w:lvl>
   </w:abstractNum>
   <w:abstractNum w:abstractNumId="11" w15:restartNumberingAfterBreak="0">
+    <w:nsid w:val="41B21DC6"/>
+    <w:multiLevelType w:val="multilevel"/>
+    <w:tmpl w:val="B92EAA7A"/>
+    <w:lvl w:ilvl="0">
+      <w:start w:val="1"/>
+      <w:numFmt w:val="bullet"/>
+      <w:lvlText w:val=""/>
+      <w:lvlJc w:val="left"/>
+      <w:pPr>
+        <w:tabs>
+          <w:tab w:val="num" w:pos="720"/>
+        </w:tabs>
+        <w:ind w:left="720" w:hanging="360"/>
+      </w:pPr>
+      <w:rPr>
+        <w:rFonts w:ascii="Symbol" w:hAnsi="Symbol" w:hint="default"/>
+        <w:sz w:val="20"/>
+      </w:rPr>
+    </w:lvl>
+    <w:lvl w:ilvl="1" w:tentative="1">
+      <w:start w:val="1"/>
+      <w:numFmt w:val="bullet"/>
+      <w:lvlText w:val="o"/>
+      <w:lvlJc w:val="left"/>
+      <w:pPr>
+        <w:tabs>
+          <w:tab w:val="num" w:pos="1440"/>
+        </w:tabs>
+        <w:ind w:left="1440" w:hanging="360"/>
+      </w:pPr>
+      <w:rPr>
+        <w:rFonts w:ascii="Courier New" w:hAnsi="Courier New" w:hint="default"/>
+        <w:sz w:val="20"/>
+      </w:rPr>
+    </w:lvl>
+    <w:lvl w:ilvl="2" w:tentative="1">
+      <w:start w:val="1"/>
+      <w:numFmt w:val="bullet"/>
+      <w:lvlText w:val=""/>
+      <w:lvlJc w:val="left"/>
+      <w:pPr>
+        <w:tabs>
+          <w:tab w:val="num" w:pos="2160"/>
+        </w:tabs>
+        <w:ind w:left="2160" w:hanging="360"/>
+      </w:pPr>
+      <w:rPr>
+        <w:rFonts w:ascii="Wingdings" w:hAnsi="Wingdings" w:hint="default"/>
+        <w:sz w:val="20"/>
+      </w:rPr>
+    </w:lvl>
+    <w:lvl w:ilvl="3" w:tentative="1">
+      <w:start w:val="1"/>
+      <w:numFmt w:val="bullet"/>
+      <w:lvlText w:val=""/>
+      <w:lvlJc w:val="left"/>
+      <w:pPr>
+        <w:tabs>
+          <w:tab w:val="num" w:pos="2880"/>
+        </w:tabs>
+        <w:ind w:left="2880" w:hanging="360"/>
+      </w:pPr>
+      <w:rPr>
+        <w:rFonts w:ascii="Wingdings" w:hAnsi="Wingdings" w:hint="default"/>
+        <w:sz w:val="20"/>
+      </w:rPr>
+    </w:lvl>
+    <w:lvl w:ilvl="4" w:tentative="1">
+      <w:start w:val="1"/>
+      <w:numFmt w:val="bullet"/>
+      <w:lvlText w:val=""/>
+      <w:lvlJc w:val="left"/>
+      <w:pPr>
+        <w:tabs>
+          <w:tab w:val="num" w:pos="3600"/>
+        </w:tabs>
+        <w:ind w:left="3600" w:hanging="360"/>
+      </w:pPr>
+      <w:rPr>
+        <w:rFonts w:ascii="Wingdings" w:hAnsi="Wingdings" w:hint="default"/>
+        <w:sz w:val="20"/>
+      </w:rPr>
+    </w:lvl>
+    <w:lvl w:ilvl="5" w:tentative="1">
+      <w:start w:val="1"/>
+      <w:numFmt w:val="bullet"/>
+      <w:lvlText w:val=""/>
+      <w:lvlJc w:val="left"/>
+      <w:pPr>
+        <w:tabs>
+          <w:tab w:val="num" w:pos="4320"/>
+        </w:tabs>
+        <w:ind w:left="4320" w:hanging="360"/>
+      </w:pPr>
+      <w:rPr>
+        <w:rFonts w:ascii="Wingdings" w:hAnsi="Wingdings" w:hint="default"/>
+        <w:sz w:val="20"/>
+      </w:rPr>
+    </w:lvl>
+    <w:lvl w:ilvl="6" w:tentative="1">
+      <w:start w:val="1"/>
+      <w:numFmt w:val="bullet"/>
+      <w:lvlText w:val=""/>
+      <w:lvlJc w:val="left"/>
+      <w:pPr>
+        <w:tabs>
+          <w:tab w:val="num" w:pos="5040"/>
+        </w:tabs>
+        <w:ind w:left="5040" w:hanging="360"/>
+      </w:pPr>
+      <w:rPr>
+        <w:rFonts w:ascii="Wingdings" w:hAnsi="Wingdings" w:hint="default"/>
+        <w:sz w:val="20"/>
+      </w:rPr>
+    </w:lvl>
+    <w:lvl w:ilvl="7" w:tentative="1">
+      <w:start w:val="1"/>
+      <w:numFmt w:val="bullet"/>
+      <w:lvlText w:val=""/>
+      <w:lvlJc w:val="left"/>
+      <w:pPr>
+        <w:tabs>
+          <w:tab w:val="num" w:pos="5760"/>
+        </w:tabs>
+        <w:ind w:left="5760" w:hanging="360"/>
+      </w:pPr>
+      <w:rPr>
+        <w:rFonts w:ascii="Wingdings" w:hAnsi="Wingdings" w:hint="default"/>
+        <w:sz w:val="20"/>
+      </w:rPr>
+    </w:lvl>
+    <w:lvl w:ilvl="8" w:tentative="1">
+      <w:start w:val="1"/>
+      <w:numFmt w:val="bullet"/>
+      <w:lvlText w:val=""/>
+      <w:lvlJc w:val="left"/>
+      <w:pPr>
+        <w:tabs>
+          <w:tab w:val="num" w:pos="6480"/>
+        </w:tabs>
+        <w:ind w:left="6480" w:hanging="360"/>
+      </w:pPr>
+      <w:rPr>
+        <w:rFonts w:ascii="Wingdings" w:hAnsi="Wingdings" w:hint="default"/>
+        <w:sz w:val="20"/>
+      </w:rPr>
+    </w:lvl>
+  </w:abstractNum>
+  <w:abstractNum w:abstractNumId="12" w15:restartNumberingAfterBreak="0">
     <w:nsid w:val="515F66E2"/>
     <w:multiLevelType w:val="hybridMultilevel"/>
     <w:tmpl w:val="7554A9B4"/>
@@ -7921,7 +8040,7 @@
       </w:rPr>
     </w:lvl>
   </w:abstractNum>
-  <w:abstractNum w:abstractNumId="12" w15:restartNumberingAfterBreak="0">
+  <w:abstractNum w:abstractNumId="13" w15:restartNumberingAfterBreak="0">
     <w:nsid w:val="578F5108"/>
     <w:multiLevelType w:val="multilevel"/>
     <w:tmpl w:val="ADCCFDC6"/>
@@ -8070,7 +8189,7 @@
       </w:rPr>
     </w:lvl>
   </w:abstractNum>
-  <w:abstractNum w:abstractNumId="13" w15:restartNumberingAfterBreak="0">
+  <w:abstractNum w:abstractNumId="14" w15:restartNumberingAfterBreak="0">
     <w:nsid w:val="5D1829B0"/>
     <w:multiLevelType w:val="multilevel"/>
     <w:tmpl w:val="04D0DCE2"/>
@@ -8219,7 +8338,7 @@
       </w:rPr>
     </w:lvl>
   </w:abstractNum>
-  <w:abstractNum w:abstractNumId="14" w15:restartNumberingAfterBreak="0">
+  <w:abstractNum w:abstractNumId="15" w15:restartNumberingAfterBreak="0">
     <w:nsid w:val="72115920"/>
     <w:multiLevelType w:val="multilevel"/>
     <w:tmpl w:val="D61A47CC"/>
@@ -8368,7 +8487,7 @@
       </w:rPr>
     </w:lvl>
   </w:abstractNum>
-  <w:abstractNum w:abstractNumId="15" w15:restartNumberingAfterBreak="0">
+  <w:abstractNum w:abstractNumId="16" w15:restartNumberingAfterBreak="0">
     <w:nsid w:val="7F792602"/>
     <w:multiLevelType w:val="multilevel"/>
     <w:tmpl w:val="AA2AAC58"/>
@@ -8527,7 +8646,7 @@
     <w:abstractNumId w:val="6"/>
   </w:num>
   <w:num w:numId="4">
-    <w:abstractNumId w:val="13"/>
+    <w:abstractNumId w:val="14"/>
   </w:num>
   <w:num w:numId="5">
     <w:abstractNumId w:val="10"/>
@@ -8536,7 +8655,7 @@
     <w:abstractNumId w:val="2"/>
   </w:num>
   <w:num w:numId="7">
-    <w:abstractNumId w:val="14"/>
+    <w:abstractNumId w:val="15"/>
   </w:num>
   <w:num w:numId="8">
     <w:abstractNumId w:val="9"/>
@@ -8551,18 +8670,21 @@
     <w:abstractNumId w:val="7"/>
   </w:num>
   <w:num w:numId="12">
-    <w:abstractNumId w:val="15"/>
+    <w:abstractNumId w:val="16"/>
   </w:num>
   <w:num w:numId="13">
     <w:abstractNumId w:val="8"/>
   </w:num>
   <w:num w:numId="14">
-    <w:abstractNumId w:val="12"/>
+    <w:abstractNumId w:val="13"/>
   </w:num>
   <w:num w:numId="15">
     <w:abstractNumId w:val="3"/>
   </w:num>
   <w:num w:numId="16">
+    <w:abstractNumId w:val="12"/>
+  </w:num>
+  <w:num w:numId="17">
     <w:abstractNumId w:val="11"/>
   </w:num>
 </w:numbering>

</xml_diff>